<commit_message>
update báo cáo đồ án
</commit_message>
<xml_diff>
--- a/Báo Cáo Đồ Án.docx
+++ b/Báo Cáo Đồ Án.docx
@@ -1,6 +1,6 @@
 
 <file path=word/document.xml><?xml version="1.0" encoding="utf-8"?>
-<w:document xmlns:wpc="http://schemas.microsoft.com/office/word/2010/wordprocessingCanvas" xmlns:cx="http://schemas.microsoft.com/office/drawing/2014/chartex" xmlns:cx1="http://schemas.microsoft.com/office/drawing/2015/9/8/chartex" xmlns:cx2="http://schemas.microsoft.com/office/drawing/2015/10/21/chartex" xmlns:cx3="http://schemas.microsoft.com/office/drawing/2016/5/9/chartex" xmlns:cx4="http://schemas.microsoft.com/office/drawing/2016/5/10/chartex" xmlns:cx5="http://schemas.microsoft.com/office/drawing/2016/5/11/chartex" xmlns:cx6="http://schemas.microsoft.com/office/drawing/2016/5/12/chartex" xmlns:cx7="http://schemas.microsoft.com/office/drawing/2016/5/13/chartex" xmlns:cx8="http://schemas.microsoft.com/office/drawing/2016/5/14/chartex" xmlns:mc="http://schemas.openxmlformats.org/markup-compatibility/2006" xmlns:aink="http://schemas.microsoft.com/office/drawing/2016/ink" xmlns:am3d="http://schemas.microsoft.com/office/drawing/2017/model3d" xmlns:o="urn:schemas-microsoft-com:office:office" xmlns:r="http://schemas.openxmlformats.org/officeDocument/2006/relationships" xmlns:m="http://schemas.openxmlformats.org/officeDocument/2006/math" xmlns:v="urn:schemas-microsoft-com:vml" xmlns:wp14="http://schemas.microsoft.com/office/word/2010/wordprocessingDrawing" xmlns:wp="http://schemas.openxmlformats.org/drawingml/2006/wordprocessingDrawing" xmlns:w10="urn:schemas-microsoft-com:office:word" xmlns:w="http://schemas.openxmlformats.org/wordprocessingml/2006/main" xmlns:w14="http://schemas.microsoft.com/office/word/2010/wordml" xmlns:w15="http://schemas.microsoft.com/office/word/2012/wordml" xmlns:w16cid="http://schemas.microsoft.com/office/word/2016/wordml/cid" xmlns:w16se="http://schemas.microsoft.com/office/word/2015/wordml/symex" xmlns:wpg="http://schemas.microsoft.com/office/word/2010/wordprocessingGroup" xmlns:wpi="http://schemas.microsoft.com/office/word/2010/wordprocessingInk" xmlns:wne="http://schemas.microsoft.com/office/word/2006/wordml" xmlns:wps="http://schemas.microsoft.com/office/word/2010/wordprocessingShape" mc:Ignorable="w14 w15 w16se w16cid wp14">
+<w:document xmlns:wpc="http://schemas.microsoft.com/office/word/2010/wordprocessingCanvas" xmlns:cx="http://schemas.microsoft.com/office/drawing/2014/chartex" xmlns:mc="http://schemas.openxmlformats.org/markup-compatibility/2006" xmlns:o="urn:schemas-microsoft-com:office:office" xmlns:r="http://schemas.openxmlformats.org/officeDocument/2006/relationships" xmlns:m="http://schemas.openxmlformats.org/officeDocument/2006/math" xmlns:v="urn:schemas-microsoft-com:vml" xmlns:wp14="http://schemas.microsoft.com/office/word/2010/wordprocessingDrawing" xmlns:wp="http://schemas.openxmlformats.org/drawingml/2006/wordprocessingDrawing" xmlns:w10="urn:schemas-microsoft-com:office:word" xmlns:w="http://schemas.openxmlformats.org/wordprocessingml/2006/main" xmlns:w14="http://schemas.microsoft.com/office/word/2010/wordml" xmlns:w15="http://schemas.microsoft.com/office/word/2012/wordml" xmlns:w16se="http://schemas.microsoft.com/office/word/2015/wordml/symex" xmlns:wpg="http://schemas.microsoft.com/office/word/2010/wordprocessingGroup" xmlns:wpi="http://schemas.microsoft.com/office/word/2010/wordprocessingInk" xmlns:wne="http://schemas.microsoft.com/office/word/2006/wordml" xmlns:wps="http://schemas.microsoft.com/office/word/2010/wordprocessingShape" mc:Ignorable="w14 w15 w16se wp14">
   <w:body>
     <w:p>
       <w:pPr>
@@ -228,13 +228,40 @@
         <w:fldChar w:fldCharType="begin"/>
       </w:r>
       <w:r>
+        <w:instrText xml:space="preserve"> INCLUDEPICTURE  "http://t0.gstatic.com/images?q=tbn:ANd9GcR7BAz8hld8Rn4YZW5s_LsmbCivU780sKay-OhHY6sCfnmodrnQ" \* MERGEFORMATINET </w:instrText>
+      </w:r>
+      <w:r>
+        <w:fldChar w:fldCharType="separate"/>
+      </w:r>
+      <w:r>
+        <w:fldChar w:fldCharType="begin"/>
+      </w:r>
+      <w:r>
+        <w:instrText xml:space="preserve"> INCLUDEPICTURE  "http://t0.gstatic.com/images?q=tbn:ANd9GcR7BAz8hld8Rn4YZW5s_LsmbCivU780sKay-OhHY6sCfnmodrnQ" \* MERGEFORMATINET </w:instrText>
+      </w:r>
+      <w:r>
+        <w:fldChar w:fldCharType="separate"/>
+      </w:r>
+      <w:r>
+        <w:fldChar w:fldCharType="begin"/>
+      </w:r>
+      <w:r>
+        <w:instrText xml:space="preserve"> INCLUDEPICTURE  "http://t0.gstatic.com/images?q=tbn:ANd9GcR7BAz8hld8Rn4YZW5s_LsmbCivU780sKay-OhHY6sCfnmodrnQ" \* MERGEFORMATINET </w:instrText>
+      </w:r>
+      <w:r>
+        <w:fldChar w:fldCharType="separate"/>
+      </w:r>
+      <w:r>
+        <w:fldChar w:fldCharType="begin"/>
+      </w:r>
+      <w:r>
         <w:instrText xml:space="preserve"> </w:instrText>
       </w:r>
       <w:r>
-        <w:instrText>INCLUDEPICTURE  "http://t0.gstatic.com/images?q=tbn:ANd9GcR7BAz8hld8Rn4YZW5s_LsmbCivU780sKay-O</w:instrText>
-      </w:r>
-      <w:r>
-        <w:instrText>hHY6sCfnmodrnQ" \* MERGEFORMATINET</w:instrText>
+        <w:instrText>INCLUDEPICTURE  "http://t0.gstatic.com/images?q=tbn:ANd9GcR7BAz8hld8Rn4YZW5s_LsmbCivU780s</w:instrText>
+      </w:r>
+      <w:r>
+        <w:instrText>Kay-OhHY6sCfnmodrnQ" \* MERGEFORMATINET</w:instrText>
       </w:r>
       <w:r>
         <w:instrText xml:space="preserve"> </w:instrText>
@@ -263,10 +290,19 @@
             <v:path o:extrusionok="f" gradientshapeok="t" o:connecttype="rect"/>
             <o:lock v:ext="edit" aspectratio="t"/>
           </v:shapetype>
-          <v:shape id="_x0000_i1025" type="#_x0000_t75" alt="" style="width:91.95pt;height:100.05pt">
+          <v:shape id="_x0000_i1025" type="#_x0000_t75" alt="" style="width:91.8pt;height:100.2pt">
             <v:imagedata r:id="rId8" r:href="rId9"/>
           </v:shape>
         </w:pict>
+      </w:r>
+      <w:r>
+        <w:fldChar w:fldCharType="end"/>
+      </w:r>
+      <w:r>
+        <w:fldChar w:fldCharType="end"/>
+      </w:r>
+      <w:r>
+        <w:fldChar w:fldCharType="end"/>
       </w:r>
       <w:r>
         <w:fldChar w:fldCharType="end"/>
@@ -1134,6 +1170,14 @@
             </w:r>
             <w:r>
               <w:rPr>
+                <w:rStyle w:val="Hyperlink"/>
+                <w:b/>
+                <w:noProof/>
+              </w:rPr>
+              <w:t xml:space="preserve"> Game Caro</w:t>
+            </w:r>
+            <w:r>
+              <w:rPr>
                 <w:noProof/>
                 <w:webHidden/>
               </w:rPr>
@@ -2307,7 +2351,6 @@
       </w:r>
     </w:p>
     <w:p/>
-    <w:p/>
     <w:p>
       <w:pPr>
         <w:pStyle w:val="TableofFigures"/>
@@ -2337,7 +2380,21 @@
             <w:rStyle w:val="Hyperlink"/>
             <w:noProof/>
           </w:rPr>
-          <w:t>Hình 1: Giao diện của trương trình sau khi được thiết kế bằng winform</w:t>
+          <w:t>Hình 1: Giao diện củ</w:t>
+        </w:r>
+        <w:r>
+          <w:rPr>
+            <w:rStyle w:val="Hyperlink"/>
+            <w:noProof/>
+          </w:rPr>
+          <w:t>a ch</w:t>
+        </w:r>
+        <w:r>
+          <w:rPr>
+            <w:rStyle w:val="Hyperlink"/>
+            <w:noProof/>
+          </w:rPr>
+          <w:t>ương trình sau khi được thiết kế bằng winform</w:t>
         </w:r>
         <w:r>
           <w:rPr>
@@ -2628,7 +2685,7 @@
     <w:p>
       <w:pPr>
         <w:pStyle w:val="Heading1"/>
-        <w:jc w:val="both"/>
+        <w:jc w:val="center"/>
         <w:rPr>
           <w:rFonts w:ascii="Times New Roman" w:hAnsi="Times New Roman" w:cs="Times New Roman"/>
           <w:sz w:val="36"/>
@@ -2677,7 +2734,13 @@
       </w:pPr>
       <w:r>
         <w:tab/>
-        <w:t>Do đó, nhóm em mong sẽ nhận được sự góp ý chân thành của thầy và các bạn đọc. Những ý kiến đóng góp về đề tài sẽ được nhóm em tiếp nhận để có thêm kinh nghiệm khi làm các đề tài nghiên cứu khác. Và một lần nữa, nhóm em xin cảm ơn Thầy Trần Công Tú và các bạn.</w:t>
+        <w:t>Do đó, nhóm em mong sẽ nhận được sự góp ý chân thành của thầy và các bạn đọc. Những ý kiến đóng góp về đề tài sẽ được nhóm em tiếp nhận để có thêm kinh nghiệm khi làm các đề tài nghiên cứ</w:t>
+      </w:r>
+      <w:r>
+        <w:t>u khác. M</w:t>
+      </w:r>
+      <w:r>
+        <w:t>ột lần nữa, nhóm em xin cảm ơn Thầy Trần Công Tú và các bạn.</w:t>
       </w:r>
     </w:p>
     <w:p>
@@ -2825,7 +2888,19 @@
         <w:rPr>
           <w:szCs w:val="26"/>
         </w:rPr>
-        <w:t>Với chức năng UNDO, điều mà từng đã thắc mắc khi sử dụng các phần mềm có công cụ đó. Tại sao có thể quay lại bước trước đó ? dù có lỡ tay xóa đi phần quan trọng nào đó, với công cụ này ta có thể quay lại bước trước đó. Từ thắc mắc đến tìm tòi và học hỏi, do vậy nên nhóm em chọn đề tài có chức năng UNDO, để có thể hiểu rõ hơn, vì sao nó làm được như vậy .</w:t>
+        <w:t>Với chức năng UNDO, điều mà từng đã thắc mắc khi sử dụng các phần mềm có công cụ đó. Tại sao có thể quay lại bước trước đó ? dù có lỡ tay xóa đi phần quan trọ</w:t>
+      </w:r>
+      <w:r>
+        <w:rPr>
+          <w:szCs w:val="26"/>
+        </w:rPr>
+        <w:t>ng</w:t>
+      </w:r>
+      <w:r>
+        <w:rPr>
+          <w:szCs w:val="26"/>
+        </w:rPr>
+        <w:t>, với công cụ này ta có thể quay lại bước trước đó. Từ thắc mắc đến tìm tòi và học hỏi, do vậy nên nhóm em chọn đề tài có chức năng UNDO, để có thể hiểu rõ hơn, vì sao nó làm được như vậy .</w:t>
       </w:r>
     </w:p>
     <w:p>
@@ -2928,39 +3003,6 @@
         </w:rPr>
         <w:t xml:space="preserve">Có thể tự thiết lập chương trình Game trong tương lai </w:t>
       </w:r>
-    </w:p>
-    <w:p>
-      <w:pPr>
-        <w:pStyle w:val="ListParagraph"/>
-        <w:numPr>
-          <w:ilvl w:val="0"/>
-          <w:numId w:val="7"/>
-        </w:numPr>
-        <w:ind w:left="720"/>
-        <w:jc w:val="both"/>
-        <w:outlineLvl w:val="1"/>
-        <w:rPr>
-          <w:b/>
-          <w:sz w:val="28"/>
-          <w:szCs w:val="28"/>
-        </w:rPr>
-      </w:pPr>
-      <w:bookmarkStart w:id="5" w:name="_Toc531677642"/>
-      <w:r>
-        <w:rPr>
-          <w:b/>
-          <w:sz w:val="28"/>
-          <w:szCs w:val="28"/>
-        </w:rPr>
-        <w:lastRenderedPageBreak/>
-        <w:t>Phương pháp nghiên cứu</w:t>
-      </w:r>
-      <w:bookmarkEnd w:id="5"/>
-    </w:p>
-    <w:p>
-      <w:pPr>
-        <w:spacing w:beforeLines="200" w:before="480" w:afterLines="200" w:after="480" w:line="360" w:lineRule="auto"/>
-      </w:pPr>
     </w:p>
     <w:p>
       <w:pPr>
@@ -2979,15 +3021,242 @@
           <w:szCs w:val="28"/>
         </w:rPr>
       </w:pPr>
-      <w:bookmarkStart w:id="6" w:name="_Toc531677643"/>
+      <w:bookmarkStart w:id="5" w:name="_Toc531677643"/>
       <w:r>
         <w:rPr>
           <w:b/>
           <w:sz w:val="28"/>
           <w:szCs w:val="28"/>
         </w:rPr>
+        <w:lastRenderedPageBreak/>
         <w:t>Giới thiệu đề tài</w:t>
       </w:r>
+      <w:bookmarkEnd w:id="5"/>
+      <w:r>
+        <w:rPr>
+          <w:b/>
+          <w:sz w:val="28"/>
+          <w:szCs w:val="28"/>
+        </w:rPr>
+        <w:t xml:space="preserve"> Game Caro</w:t>
+      </w:r>
+    </w:p>
+    <w:p>
+      <w:pPr>
+        <w:pStyle w:val="ListParagraph"/>
+        <w:spacing w:beforeLines="200" w:before="480" w:afterLines="200" w:after="480" w:line="360" w:lineRule="auto"/>
+        <w:ind w:firstLine="720"/>
+        <w:jc w:val="both"/>
+        <w:outlineLvl w:val="1"/>
+        <w:rPr>
+          <w:szCs w:val="26"/>
+        </w:rPr>
+      </w:pPr>
+      <w:r>
+        <w:rPr>
+          <w:szCs w:val="26"/>
+        </w:rPr>
+        <w:t xml:space="preserve">- </w:t>
+      </w:r>
+      <w:r>
+        <w:rPr>
+          <w:szCs w:val="26"/>
+        </w:rPr>
+        <w:t>Game Caro là một trò chơi dân gia</w:t>
+      </w:r>
+      <w:r>
+        <w:rPr>
+          <w:szCs w:val="26"/>
+        </w:rPr>
+        <w:t>n, phổ biến mà hầu hết tất cả các chúng ta thời học sinh đã quen thuộc với nó. Trong thế giới công nghệ 4.0 hiện nay, thì game được lập trình sẵn trên máy tính hoặc điện thoại thông minh rất phổ biến và lớn mạnh. Và Game Caro cũng được chúng ta xây dựng trên công nghệ thông qua ngôn ngữ lập trình.</w:t>
+      </w:r>
+    </w:p>
+    <w:p>
+      <w:pPr>
+        <w:pStyle w:val="ListParagraph"/>
+        <w:spacing w:beforeLines="200" w:before="480" w:afterLines="200" w:after="480" w:line="360" w:lineRule="auto"/>
+        <w:ind w:firstLine="720"/>
+        <w:jc w:val="both"/>
+        <w:outlineLvl w:val="1"/>
+        <w:rPr>
+          <w:szCs w:val="26"/>
+        </w:rPr>
+      </w:pPr>
+      <w:r>
+        <w:rPr>
+          <w:szCs w:val="26"/>
+        </w:rPr>
+        <w:t>- Luật chơi :</w:t>
+      </w:r>
+    </w:p>
+    <w:p>
+      <w:pPr>
+        <w:pStyle w:val="ListParagraph"/>
+        <w:spacing w:beforeLines="200" w:before="480" w:afterLines="200" w:after="480" w:line="360" w:lineRule="auto"/>
+        <w:ind w:firstLine="720"/>
+        <w:jc w:val="both"/>
+        <w:outlineLvl w:val="1"/>
+        <w:rPr>
+          <w:szCs w:val="26"/>
+        </w:rPr>
+      </w:pPr>
+      <w:r>
+        <w:rPr>
+          <w:szCs w:val="26"/>
+        </w:rPr>
+        <w:t>+</w:t>
+      </w:r>
+      <w:r>
+        <w:rPr>
+          <w:szCs w:val="26"/>
+        </w:rPr>
+        <w:t xml:space="preserve"> </w:t>
+      </w:r>
+      <w:r>
+        <w:rPr>
+          <w:szCs w:val="26"/>
+        </w:rPr>
+        <w:t>Ván cờ</w:t>
+      </w:r>
+      <w:r>
+        <w:rPr>
+          <w:szCs w:val="26"/>
+        </w:rPr>
+        <w:t xml:space="preserve"> là các ô cờ có kích thước</w:t>
+      </w:r>
+      <w:r>
+        <w:rPr>
+          <w:szCs w:val="26"/>
+        </w:rPr>
+        <w:t xml:space="preserve"> khác nhau ( 5x5 , 19x19, 20x20,… </w:t>
+      </w:r>
+      <w:r>
+        <w:rPr>
+          <w:szCs w:val="26"/>
+        </w:rPr>
+        <w:t>)</w:t>
+      </w:r>
+      <w:r>
+        <w:rPr>
+          <w:szCs w:val="26"/>
+        </w:rPr>
+        <w:t xml:space="preserve">. Hai bên sẽ thay phiên nhau tích vào những ô vuông trên bàn cờ. Ký hiệu </w:t>
+      </w:r>
+      <w:r>
+        <w:rPr>
+          <w:szCs w:val="26"/>
+        </w:rPr>
+        <w:t>của quân cờ</w:t>
+      </w:r>
+      <w:r>
+        <w:rPr>
+          <w:szCs w:val="26"/>
+        </w:rPr>
+        <w:t xml:space="preserve"> là X hoặc O.</w:t>
+      </w:r>
+    </w:p>
+    <w:p>
+      <w:pPr>
+        <w:pStyle w:val="ListParagraph"/>
+        <w:spacing w:beforeLines="200" w:before="480" w:afterLines="200" w:after="480" w:line="360" w:lineRule="auto"/>
+        <w:ind w:firstLine="720"/>
+        <w:jc w:val="both"/>
+        <w:outlineLvl w:val="1"/>
+        <w:rPr>
+          <w:szCs w:val="26"/>
+        </w:rPr>
+      </w:pPr>
+      <w:r>
+        <w:rPr>
+          <w:szCs w:val="26"/>
+        </w:rPr>
+        <w:t xml:space="preserve">+ </w:t>
+      </w:r>
+      <w:r>
+        <w:rPr>
+          <w:szCs w:val="26"/>
+        </w:rPr>
+        <w:t>Người chơi sẽ dùng chiến thuậ</w:t>
+      </w:r>
+      <w:r>
+        <w:rPr>
+          <w:szCs w:val="26"/>
+        </w:rPr>
+        <w:t>t,</w:t>
+      </w:r>
+      <w:r>
+        <w:rPr>
+          <w:szCs w:val="26"/>
+        </w:rPr>
+        <w:t xml:space="preserve"> kinh nghiệm</w:t>
+      </w:r>
+      <w:r>
+        <w:rPr>
+          <w:szCs w:val="26"/>
+        </w:rPr>
+        <w:t xml:space="preserve"> và suy nghĩ của mình</w:t>
+      </w:r>
+      <w:r>
+        <w:rPr>
+          <w:szCs w:val="26"/>
+        </w:rPr>
+        <w:t xml:space="preserve"> để tạo thành 1 hàng ngang, dọc, chéo có 5 quân cờ của mình. Lưu ý là 5 quân cờ này không được phép chặn 2 đầu bởi các quân cờ của đối phương.</w:t>
+      </w:r>
+    </w:p>
+    <w:p>
+      <w:pPr>
+        <w:pStyle w:val="ListParagraph"/>
+        <w:spacing w:beforeLines="200" w:before="480" w:afterLines="200" w:after="480" w:line="360" w:lineRule="auto"/>
+        <w:ind w:firstLine="720"/>
+        <w:jc w:val="both"/>
+        <w:outlineLvl w:val="1"/>
+        <w:rPr>
+          <w:szCs w:val="26"/>
+        </w:rPr>
+      </w:pPr>
+      <w:r>
+        <w:rPr>
+          <w:szCs w:val="26"/>
+        </w:rPr>
+        <w:t xml:space="preserve">+ </w:t>
+      </w:r>
+      <w:r>
+        <w:rPr>
+          <w:szCs w:val="26"/>
+        </w:rPr>
+        <w:t>N</w:t>
+      </w:r>
+      <w:r>
+        <w:rPr>
+          <w:szCs w:val="26"/>
+        </w:rPr>
+        <w:t>gười tạo được hàng 5 đầ</w:t>
+      </w:r>
+      <w:r>
+        <w:rPr>
+          <w:szCs w:val="26"/>
+        </w:rPr>
+        <w:t xml:space="preserve">u tiên </w:t>
+      </w:r>
+      <w:r>
+        <w:rPr>
+          <w:szCs w:val="26"/>
+        </w:rPr>
+        <w:t xml:space="preserve">sẽ </w:t>
+      </w:r>
+      <w:r>
+        <w:rPr>
+          <w:szCs w:val="26"/>
+        </w:rPr>
+        <w:t>là người chiến thắng</w:t>
+      </w:r>
+      <w:r>
+        <w:rPr>
+          <w:szCs w:val="26"/>
+        </w:rPr>
+        <w:t>.</w:t>
+      </w:r>
+      <w:bookmarkStart w:id="6" w:name="_GoBack"/>
       <w:bookmarkEnd w:id="6"/>
     </w:p>
     <w:p>
@@ -3071,14 +3340,23 @@
           <w:sz w:val="28"/>
           <w:szCs w:val="28"/>
         </w:rPr>
-        <w:t>Chức năng phần mền</w:t>
+        <w:t>Chức năng phần mề</w:t>
       </w:r>
       <w:bookmarkEnd w:id="9"/>
+      <w:r>
+        <w:rPr>
+          <w:b/>
+          <w:sz w:val="28"/>
+          <w:szCs w:val="28"/>
+        </w:rPr>
+        <w:t>m</w:t>
+      </w:r>
     </w:p>
     <w:p>
       <w:pPr>
         <w:spacing w:beforeLines="200" w:before="480" w:afterLines="200" w:after="480" w:line="360" w:lineRule="auto"/>
         <w:ind w:firstLine="450"/>
+        <w:jc w:val="both"/>
       </w:pPr>
       <w:r>
         <w:t>Chức năng của phần mềm này là tạo giao diện trên window cho phép người dùng chơi trò chơi caro giống như chơi trên bàn cờ giấy cổ điển.</w:t>
@@ -3139,6 +3417,7 @@
       <w:pPr>
         <w:spacing w:beforeLines="200" w:before="480" w:afterLines="200" w:after="480" w:line="360" w:lineRule="auto"/>
         <w:ind w:firstLine="450"/>
+        <w:jc w:val="both"/>
       </w:pPr>
       <w:r>
         <w:t>Phần mềm được thiết kế trên giao diện winform nên có các nút cơ bản trên một cửa sổ window</w:t>
@@ -3148,8 +3427,10 @@
       <w:pPr>
         <w:spacing w:beforeLines="200" w:before="480" w:afterLines="200" w:after="480" w:line="360" w:lineRule="auto"/>
         <w:ind w:firstLine="450"/>
-      </w:pPr>
-      <w:r>
+        <w:jc w:val="both"/>
+      </w:pPr>
+      <w:r>
+        <w:lastRenderedPageBreak/>
         <w:t>Ngoài ra chúng em còn thêm các nút để điều khiển trò chơi như: nút khởi động chế độ chơi 2 người, nút khởi động chế độ chơi 1 người, nút chơi mới, nút thoát, và quan trọng nhất trong đề tài này là nút hoàn lại lượt đánh – UNDO,…</w:t>
       </w:r>
     </w:p>
@@ -3200,7 +3481,6 @@
         <w:rPr>
           <w:noProof/>
         </w:rPr>
-        <w:lastRenderedPageBreak/>
         <mc:AlternateContent>
           <mc:Choice Requires="wps">
             <w:drawing>
@@ -3307,7 +3587,21 @@
                                 <w:sz w:val="24"/>
                                 <w:szCs w:val="24"/>
                               </w:rPr>
-                              <w:t>Giao diện của trương trình sau khi được thiết kế bằng winform</w:t>
+                              <w:t>Giao diện củ</w:t>
+                            </w:r>
+                            <w:r>
+                              <w:rPr>
+                                <w:sz w:val="24"/>
+                                <w:szCs w:val="24"/>
+                              </w:rPr>
+                              <w:t>a ch</w:t>
+                            </w:r>
+                            <w:r>
+                              <w:rPr>
+                                <w:sz w:val="24"/>
+                                <w:szCs w:val="24"/>
+                              </w:rPr>
+                              <w:t>ương trình sau khi được thiết kế bằng winform</w:t>
                             </w:r>
                             <w:bookmarkEnd w:id="13"/>
                           </w:p>
@@ -3403,7 +3697,21 @@
                           <w:sz w:val="24"/>
                           <w:szCs w:val="24"/>
                         </w:rPr>
-                        <w:t>Giao diện của trương trình sau khi được thiết kế bằng winform</w:t>
+                        <w:t>Giao diện củ</w:t>
+                      </w:r>
+                      <w:r>
+                        <w:rPr>
+                          <w:sz w:val="24"/>
+                          <w:szCs w:val="24"/>
+                        </w:rPr>
+                        <w:t>a ch</w:t>
+                      </w:r>
+                      <w:r>
+                        <w:rPr>
+                          <w:sz w:val="24"/>
+                          <w:szCs w:val="24"/>
+                        </w:rPr>
+                        <w:t>ương trình sau khi được thiết kế bằng winform</w:t>
                       </w:r>
                       <w:bookmarkEnd w:id="14"/>
                     </w:p>
@@ -3556,6 +3864,7 @@
         <w:rPr>
           <w:szCs w:val="26"/>
         </w:rPr>
+        <w:lastRenderedPageBreak/>
         <w:t>Lớp xử lý cao nhất là lớp CaroChess, trong lớp này chứa tất cả các hàm chức năng khởi tạo ván cờ, người chơi, xử lý người đánh cờ, kiểm tra thắng, vưu vết bước đi, undo, tạo chức năng đánh cho máy,…</w:t>
       </w:r>
     </w:p>
@@ -3572,7 +3881,6 @@
         <w:rPr>
           <w:szCs w:val="26"/>
         </w:rPr>
-        <w:lastRenderedPageBreak/>
         <w:t>Những lớp nhỏ hơn là lớp BanCo, trong lớp này chứa các thuộc tính cơ bản của một bàn cờ đó là số dòng và số cột, các hàm vẽ bàn cờ, vẽ quân cờ và xóa quân cờ dùng trong chức năng undo. Và lớp nhỏ nhất là lớp Ô Cờ, trong lớp này chứa thông tin về chiều dài và chiều rộng của 1 ô chứa quân cờ.</w:t>
       </w:r>
     </w:p>
@@ -3597,6 +3905,7 @@
         <w:rPr>
           <w:noProof/>
         </w:rPr>
+        <w:lastRenderedPageBreak/>
         <mc:AlternateContent>
           <mc:Choice Requires="wps">
             <w:drawing>
@@ -3913,6 +4222,7 @@
         <w:rPr>
           <w:szCs w:val="26"/>
         </w:rPr>
+        <w:lastRenderedPageBreak/>
         <w:t xml:space="preserve">Từ lớp Stack này, chúng em có thể tạo một Stack chứa các ô cờ </w:t>
       </w:r>
       <w:r>
@@ -4588,10 +4898,7 @@
       </w:r>
       <w:bookmarkEnd w:id="28"/>
     </w:p>
-    <w:p>
-      <w:bookmarkStart w:id="29" w:name="_GoBack"/>
-      <w:bookmarkEnd w:id="29"/>
-    </w:p>
+    <w:p/>
     <w:p>
       <w:pPr>
         <w:spacing w:beforeLines="200" w:before="480" w:afterLines="200" w:after="480" w:line="360" w:lineRule="auto"/>
@@ -4613,7 +4920,7 @@
           <w:szCs w:val="36"/>
         </w:rPr>
       </w:pPr>
-      <w:bookmarkStart w:id="30" w:name="_Toc531677655"/>
+      <w:bookmarkStart w:id="29" w:name="_Toc531677655"/>
       <w:r>
         <w:rPr>
           <w:b/>
@@ -4622,7 +4929,7 @@
         </w:rPr>
         <w:t>TÀI LIỆU THAM KHẢO</w:t>
       </w:r>
-      <w:bookmarkEnd w:id="30"/>
+      <w:bookmarkEnd w:id="29"/>
     </w:p>
     <w:sectPr>
       <w:headerReference w:type="default" r:id="rId17"/>
@@ -4638,7 +4945,7 @@
 </file>
 
 <file path=word/endnotes.xml><?xml version="1.0" encoding="utf-8"?>
-<w:endnotes xmlns:wpc="http://schemas.microsoft.com/office/word/2010/wordprocessingCanvas" xmlns:cx="http://schemas.microsoft.com/office/drawing/2014/chartex" xmlns:cx1="http://schemas.microsoft.com/office/drawing/2015/9/8/chartex" xmlns:cx2="http://schemas.microsoft.com/office/drawing/2015/10/21/chartex" xmlns:cx3="http://schemas.microsoft.com/office/drawing/2016/5/9/chartex" xmlns:cx4="http://schemas.microsoft.com/office/drawing/2016/5/10/chartex" xmlns:cx5="http://schemas.microsoft.com/office/drawing/2016/5/11/chartex" xmlns:cx6="http://schemas.microsoft.com/office/drawing/2016/5/12/chartex" xmlns:cx7="http://schemas.microsoft.com/office/drawing/2016/5/13/chartex" xmlns:cx8="http://schemas.microsoft.com/office/drawing/2016/5/14/chartex" xmlns:mc="http://schemas.openxmlformats.org/markup-compatibility/2006" xmlns:aink="http://schemas.microsoft.com/office/drawing/2016/ink" xmlns:am3d="http://schemas.microsoft.com/office/drawing/2017/model3d" xmlns:o="urn:schemas-microsoft-com:office:office" xmlns:r="http://schemas.openxmlformats.org/officeDocument/2006/relationships" xmlns:m="http://schemas.openxmlformats.org/officeDocument/2006/math" xmlns:v="urn:schemas-microsoft-com:vml" xmlns:wp14="http://schemas.microsoft.com/office/word/2010/wordprocessingDrawing" xmlns:wp="http://schemas.openxmlformats.org/drawingml/2006/wordprocessingDrawing" xmlns:w10="urn:schemas-microsoft-com:office:word" xmlns:w="http://schemas.openxmlformats.org/wordprocessingml/2006/main" xmlns:w14="http://schemas.microsoft.com/office/word/2010/wordml" xmlns:w15="http://schemas.microsoft.com/office/word/2012/wordml" xmlns:w16cid="http://schemas.microsoft.com/office/word/2016/wordml/cid" xmlns:w16se="http://schemas.microsoft.com/office/word/2015/wordml/symex" xmlns:wpg="http://schemas.microsoft.com/office/word/2010/wordprocessingGroup" xmlns:wpi="http://schemas.microsoft.com/office/word/2010/wordprocessingInk" xmlns:wne="http://schemas.microsoft.com/office/word/2006/wordml" xmlns:wps="http://schemas.microsoft.com/office/word/2010/wordprocessingShape" mc:Ignorable="w14 w15 w16se w16cid wp14">
+<w:endnotes xmlns:wpc="http://schemas.microsoft.com/office/word/2010/wordprocessingCanvas" xmlns:cx="http://schemas.microsoft.com/office/drawing/2014/chartex" xmlns:mc="http://schemas.openxmlformats.org/markup-compatibility/2006" xmlns:o="urn:schemas-microsoft-com:office:office" xmlns:r="http://schemas.openxmlformats.org/officeDocument/2006/relationships" xmlns:m="http://schemas.openxmlformats.org/officeDocument/2006/math" xmlns:v="urn:schemas-microsoft-com:vml" xmlns:wp14="http://schemas.microsoft.com/office/word/2010/wordprocessingDrawing" xmlns:wp="http://schemas.openxmlformats.org/drawingml/2006/wordprocessingDrawing" xmlns:w10="urn:schemas-microsoft-com:office:word" xmlns:w="http://schemas.openxmlformats.org/wordprocessingml/2006/main" xmlns:w14="http://schemas.microsoft.com/office/word/2010/wordml" xmlns:w15="http://schemas.microsoft.com/office/word/2012/wordml" xmlns:w16se="http://schemas.microsoft.com/office/word/2015/wordml/symex" xmlns:wpg="http://schemas.microsoft.com/office/word/2010/wordprocessingGroup" xmlns:wpi="http://schemas.microsoft.com/office/word/2010/wordprocessingInk" xmlns:wne="http://schemas.microsoft.com/office/word/2006/wordml" xmlns:wps="http://schemas.microsoft.com/office/word/2010/wordprocessingShape" mc:Ignorable="w14 w15 w16se wp14">
   <w:endnote w:type="separator" w:id="-1">
     <w:p>
       <w:pPr>
@@ -4663,7 +4970,7 @@
 </file>
 
 <file path=word/footer1.xml><?xml version="1.0" encoding="utf-8"?>
-<w:ftr xmlns:wpc="http://schemas.microsoft.com/office/word/2010/wordprocessingCanvas" xmlns:cx="http://schemas.microsoft.com/office/drawing/2014/chartex" xmlns:cx1="http://schemas.microsoft.com/office/drawing/2015/9/8/chartex" xmlns:cx2="http://schemas.microsoft.com/office/drawing/2015/10/21/chartex" xmlns:cx3="http://schemas.microsoft.com/office/drawing/2016/5/9/chartex" xmlns:cx4="http://schemas.microsoft.com/office/drawing/2016/5/10/chartex" xmlns:cx5="http://schemas.microsoft.com/office/drawing/2016/5/11/chartex" xmlns:cx6="http://schemas.microsoft.com/office/drawing/2016/5/12/chartex" xmlns:cx7="http://schemas.microsoft.com/office/drawing/2016/5/13/chartex" xmlns:cx8="http://schemas.microsoft.com/office/drawing/2016/5/14/chartex" xmlns:mc="http://schemas.openxmlformats.org/markup-compatibility/2006" xmlns:aink="http://schemas.microsoft.com/office/drawing/2016/ink" xmlns:am3d="http://schemas.microsoft.com/office/drawing/2017/model3d" xmlns:o="urn:schemas-microsoft-com:office:office" xmlns:r="http://schemas.openxmlformats.org/officeDocument/2006/relationships" xmlns:m="http://schemas.openxmlformats.org/officeDocument/2006/math" xmlns:v="urn:schemas-microsoft-com:vml" xmlns:wp14="http://schemas.microsoft.com/office/word/2010/wordprocessingDrawing" xmlns:wp="http://schemas.openxmlformats.org/drawingml/2006/wordprocessingDrawing" xmlns:w10="urn:schemas-microsoft-com:office:word" xmlns:w="http://schemas.openxmlformats.org/wordprocessingml/2006/main" xmlns:w14="http://schemas.microsoft.com/office/word/2010/wordml" xmlns:w15="http://schemas.microsoft.com/office/word/2012/wordml" xmlns:w16cid="http://schemas.microsoft.com/office/word/2016/wordml/cid" xmlns:w16se="http://schemas.microsoft.com/office/word/2015/wordml/symex" xmlns:wpg="http://schemas.microsoft.com/office/word/2010/wordprocessingGroup" xmlns:wpi="http://schemas.microsoft.com/office/word/2010/wordprocessingInk" xmlns:wne="http://schemas.microsoft.com/office/word/2006/wordml" xmlns:wps="http://schemas.microsoft.com/office/word/2010/wordprocessingShape" mc:Ignorable="w14 w15 w16se w16cid wp14">
+<w:ftr xmlns:wpc="http://schemas.microsoft.com/office/word/2010/wordprocessingCanvas" xmlns:cx="http://schemas.microsoft.com/office/drawing/2014/chartex" xmlns:mc="http://schemas.openxmlformats.org/markup-compatibility/2006" xmlns:o="urn:schemas-microsoft-com:office:office" xmlns:r="http://schemas.openxmlformats.org/officeDocument/2006/relationships" xmlns:m="http://schemas.openxmlformats.org/officeDocument/2006/math" xmlns:v="urn:schemas-microsoft-com:vml" xmlns:wp14="http://schemas.microsoft.com/office/word/2010/wordprocessingDrawing" xmlns:wp="http://schemas.openxmlformats.org/drawingml/2006/wordprocessingDrawing" xmlns:w10="urn:schemas-microsoft-com:office:word" xmlns:w="http://schemas.openxmlformats.org/wordprocessingml/2006/main" xmlns:w14="http://schemas.microsoft.com/office/word/2010/wordml" xmlns:w15="http://schemas.microsoft.com/office/word/2012/wordml" xmlns:w16se="http://schemas.microsoft.com/office/word/2015/wordml/symex" xmlns:wpg="http://schemas.microsoft.com/office/word/2010/wordprocessingGroup" xmlns:wpi="http://schemas.microsoft.com/office/word/2010/wordprocessingInk" xmlns:wne="http://schemas.microsoft.com/office/word/2006/wordml" xmlns:wps="http://schemas.microsoft.com/office/word/2010/wordprocessingShape" mc:Ignorable="w14 w15 w16se wp14">
   <w:sdt>
     <w:sdtPr>
       <w:id w:val="-1532797981"/>
@@ -4696,7 +5003,7 @@
           <w:rPr>
             <w:noProof/>
           </w:rPr>
-          <w:t>2</w:t>
+          <w:t>10</w:t>
         </w:r>
         <w:r>
           <w:rPr>
@@ -4716,7 +5023,7 @@
 </file>
 
 <file path=word/footnotes.xml><?xml version="1.0" encoding="utf-8"?>
-<w:footnotes xmlns:wpc="http://schemas.microsoft.com/office/word/2010/wordprocessingCanvas" xmlns:cx="http://schemas.microsoft.com/office/drawing/2014/chartex" xmlns:cx1="http://schemas.microsoft.com/office/drawing/2015/9/8/chartex" xmlns:cx2="http://schemas.microsoft.com/office/drawing/2015/10/21/chartex" xmlns:cx3="http://schemas.microsoft.com/office/drawing/2016/5/9/chartex" xmlns:cx4="http://schemas.microsoft.com/office/drawing/2016/5/10/chartex" xmlns:cx5="http://schemas.microsoft.com/office/drawing/2016/5/11/chartex" xmlns:cx6="http://schemas.microsoft.com/office/drawing/2016/5/12/chartex" xmlns:cx7="http://schemas.microsoft.com/office/drawing/2016/5/13/chartex" xmlns:cx8="http://schemas.microsoft.com/office/drawing/2016/5/14/chartex" xmlns:mc="http://schemas.openxmlformats.org/markup-compatibility/2006" xmlns:aink="http://schemas.microsoft.com/office/drawing/2016/ink" xmlns:am3d="http://schemas.microsoft.com/office/drawing/2017/model3d" xmlns:o="urn:schemas-microsoft-com:office:office" xmlns:r="http://schemas.openxmlformats.org/officeDocument/2006/relationships" xmlns:m="http://schemas.openxmlformats.org/officeDocument/2006/math" xmlns:v="urn:schemas-microsoft-com:vml" xmlns:wp14="http://schemas.microsoft.com/office/word/2010/wordprocessingDrawing" xmlns:wp="http://schemas.openxmlformats.org/drawingml/2006/wordprocessingDrawing" xmlns:w10="urn:schemas-microsoft-com:office:word" xmlns:w="http://schemas.openxmlformats.org/wordprocessingml/2006/main" xmlns:w14="http://schemas.microsoft.com/office/word/2010/wordml" xmlns:w15="http://schemas.microsoft.com/office/word/2012/wordml" xmlns:w16cid="http://schemas.microsoft.com/office/word/2016/wordml/cid" xmlns:w16se="http://schemas.microsoft.com/office/word/2015/wordml/symex" xmlns:wpg="http://schemas.microsoft.com/office/word/2010/wordprocessingGroup" xmlns:wpi="http://schemas.microsoft.com/office/word/2010/wordprocessingInk" xmlns:wne="http://schemas.microsoft.com/office/word/2006/wordml" xmlns:wps="http://schemas.microsoft.com/office/word/2010/wordprocessingShape" mc:Ignorable="w14 w15 w16se w16cid wp14">
+<w:footnotes xmlns:wpc="http://schemas.microsoft.com/office/word/2010/wordprocessingCanvas" xmlns:cx="http://schemas.microsoft.com/office/drawing/2014/chartex" xmlns:mc="http://schemas.openxmlformats.org/markup-compatibility/2006" xmlns:o="urn:schemas-microsoft-com:office:office" xmlns:r="http://schemas.openxmlformats.org/officeDocument/2006/relationships" xmlns:m="http://schemas.openxmlformats.org/officeDocument/2006/math" xmlns:v="urn:schemas-microsoft-com:vml" xmlns:wp14="http://schemas.microsoft.com/office/word/2010/wordprocessingDrawing" xmlns:wp="http://schemas.openxmlformats.org/drawingml/2006/wordprocessingDrawing" xmlns:w10="urn:schemas-microsoft-com:office:word" xmlns:w="http://schemas.openxmlformats.org/wordprocessingml/2006/main" xmlns:w14="http://schemas.microsoft.com/office/word/2010/wordml" xmlns:w15="http://schemas.microsoft.com/office/word/2012/wordml" xmlns:w16se="http://schemas.microsoft.com/office/word/2015/wordml/symex" xmlns:wpg="http://schemas.microsoft.com/office/word/2010/wordprocessingGroup" xmlns:wpi="http://schemas.microsoft.com/office/word/2010/wordprocessingInk" xmlns:wne="http://schemas.microsoft.com/office/word/2006/wordml" xmlns:wps="http://schemas.microsoft.com/office/word/2010/wordprocessingShape" mc:Ignorable="w14 w15 w16se wp14">
   <w:footnote w:type="separator" w:id="-1">
     <w:p>
       <w:pPr>
@@ -4741,7 +5048,7 @@
 </file>
 
 <file path=word/header1.xml><?xml version="1.0" encoding="utf-8"?>
-<w:hdr xmlns:wpc="http://schemas.microsoft.com/office/word/2010/wordprocessingCanvas" xmlns:cx="http://schemas.microsoft.com/office/drawing/2014/chartex" xmlns:cx1="http://schemas.microsoft.com/office/drawing/2015/9/8/chartex" xmlns:cx2="http://schemas.microsoft.com/office/drawing/2015/10/21/chartex" xmlns:cx3="http://schemas.microsoft.com/office/drawing/2016/5/9/chartex" xmlns:cx4="http://schemas.microsoft.com/office/drawing/2016/5/10/chartex" xmlns:cx5="http://schemas.microsoft.com/office/drawing/2016/5/11/chartex" xmlns:cx6="http://schemas.microsoft.com/office/drawing/2016/5/12/chartex" xmlns:cx7="http://schemas.microsoft.com/office/drawing/2016/5/13/chartex" xmlns:cx8="http://schemas.microsoft.com/office/drawing/2016/5/14/chartex" xmlns:mc="http://schemas.openxmlformats.org/markup-compatibility/2006" xmlns:aink="http://schemas.microsoft.com/office/drawing/2016/ink" xmlns:am3d="http://schemas.microsoft.com/office/drawing/2017/model3d" xmlns:o="urn:schemas-microsoft-com:office:office" xmlns:r="http://schemas.openxmlformats.org/officeDocument/2006/relationships" xmlns:m="http://schemas.openxmlformats.org/officeDocument/2006/math" xmlns:v="urn:schemas-microsoft-com:vml" xmlns:wp14="http://schemas.microsoft.com/office/word/2010/wordprocessingDrawing" xmlns:wp="http://schemas.openxmlformats.org/drawingml/2006/wordprocessingDrawing" xmlns:w10="urn:schemas-microsoft-com:office:word" xmlns:w="http://schemas.openxmlformats.org/wordprocessingml/2006/main" xmlns:w14="http://schemas.microsoft.com/office/word/2010/wordml" xmlns:w15="http://schemas.microsoft.com/office/word/2012/wordml" xmlns:w16cid="http://schemas.microsoft.com/office/word/2016/wordml/cid" xmlns:w16se="http://schemas.microsoft.com/office/word/2015/wordml/symex" xmlns:wpg="http://schemas.microsoft.com/office/word/2010/wordprocessingGroup" xmlns:wpi="http://schemas.microsoft.com/office/word/2010/wordprocessingInk" xmlns:wne="http://schemas.microsoft.com/office/word/2006/wordml" xmlns:wps="http://schemas.microsoft.com/office/word/2010/wordprocessingShape" mc:Ignorable="w14 w15 w16se w16cid wp14">
+<w:hdr xmlns:wpc="http://schemas.microsoft.com/office/word/2010/wordprocessingCanvas" xmlns:cx="http://schemas.microsoft.com/office/drawing/2014/chartex" xmlns:mc="http://schemas.openxmlformats.org/markup-compatibility/2006" xmlns:o="urn:schemas-microsoft-com:office:office" xmlns:r="http://schemas.openxmlformats.org/officeDocument/2006/relationships" xmlns:m="http://schemas.openxmlformats.org/officeDocument/2006/math" xmlns:v="urn:schemas-microsoft-com:vml" xmlns:wp14="http://schemas.microsoft.com/office/word/2010/wordprocessingDrawing" xmlns:wp="http://schemas.openxmlformats.org/drawingml/2006/wordprocessingDrawing" xmlns:w10="urn:schemas-microsoft-com:office:word" xmlns:w="http://schemas.openxmlformats.org/wordprocessingml/2006/main" xmlns:w14="http://schemas.microsoft.com/office/word/2010/wordml" xmlns:w15="http://schemas.microsoft.com/office/word/2012/wordml" xmlns:w16se="http://schemas.microsoft.com/office/word/2015/wordml/symex" xmlns:wpg="http://schemas.microsoft.com/office/word/2010/wordprocessingGroup" xmlns:wpi="http://schemas.microsoft.com/office/word/2010/wordprocessingInk" xmlns:wne="http://schemas.microsoft.com/office/word/2006/wordml" xmlns:wps="http://schemas.microsoft.com/office/word/2010/wordprocessingShape" mc:Ignorable="w14 w15 w16se wp14">
   <w:p>
     <w:pPr>
       <w:pStyle w:val="Header"/>
@@ -4751,7 +5058,7 @@
 </file>
 
 <file path=word/numbering.xml><?xml version="1.0" encoding="utf-8"?>
-<w:numbering xmlns:wpc="http://schemas.microsoft.com/office/word/2010/wordprocessingCanvas" xmlns:cx="http://schemas.microsoft.com/office/drawing/2014/chartex" xmlns:cx1="http://schemas.microsoft.com/office/drawing/2015/9/8/chartex" xmlns:cx2="http://schemas.microsoft.com/office/drawing/2015/10/21/chartex" xmlns:cx3="http://schemas.microsoft.com/office/drawing/2016/5/9/chartex" xmlns:cx4="http://schemas.microsoft.com/office/drawing/2016/5/10/chartex" xmlns:cx5="http://schemas.microsoft.com/office/drawing/2016/5/11/chartex" xmlns:cx6="http://schemas.microsoft.com/office/drawing/2016/5/12/chartex" xmlns:cx7="http://schemas.microsoft.com/office/drawing/2016/5/13/chartex" xmlns:cx8="http://schemas.microsoft.com/office/drawing/2016/5/14/chartex" xmlns:mc="http://schemas.openxmlformats.org/markup-compatibility/2006" xmlns:aink="http://schemas.microsoft.com/office/drawing/2016/ink" xmlns:am3d="http://schemas.microsoft.com/office/drawing/2017/model3d" xmlns:o="urn:schemas-microsoft-com:office:office" xmlns:r="http://schemas.openxmlformats.org/officeDocument/2006/relationships" xmlns:m="http://schemas.openxmlformats.org/officeDocument/2006/math" xmlns:v="urn:schemas-microsoft-com:vml" xmlns:wp14="http://schemas.microsoft.com/office/word/2010/wordprocessingDrawing" xmlns:wp="http://schemas.openxmlformats.org/drawingml/2006/wordprocessingDrawing" xmlns:w10="urn:schemas-microsoft-com:office:word" xmlns:w="http://schemas.openxmlformats.org/wordprocessingml/2006/main" xmlns:w14="http://schemas.microsoft.com/office/word/2010/wordml" xmlns:w15="http://schemas.microsoft.com/office/word/2012/wordml" xmlns:w16cid="http://schemas.microsoft.com/office/word/2016/wordml/cid" xmlns:w16se="http://schemas.microsoft.com/office/word/2015/wordml/symex" xmlns:wpg="http://schemas.microsoft.com/office/word/2010/wordprocessingGroup" xmlns:wpi="http://schemas.microsoft.com/office/word/2010/wordprocessingInk" xmlns:wne="http://schemas.microsoft.com/office/word/2006/wordml" xmlns:wps="http://schemas.microsoft.com/office/word/2010/wordprocessingShape" mc:Ignorable="w14 w15 w16se w16cid wp14">
+<w:numbering xmlns:wpc="http://schemas.microsoft.com/office/word/2010/wordprocessingCanvas" xmlns:cx="http://schemas.microsoft.com/office/drawing/2014/chartex" xmlns:mc="http://schemas.openxmlformats.org/markup-compatibility/2006" xmlns:o="urn:schemas-microsoft-com:office:office" xmlns:r="http://schemas.openxmlformats.org/officeDocument/2006/relationships" xmlns:m="http://schemas.openxmlformats.org/officeDocument/2006/math" xmlns:v="urn:schemas-microsoft-com:vml" xmlns:wp14="http://schemas.microsoft.com/office/word/2010/wordprocessingDrawing" xmlns:wp="http://schemas.openxmlformats.org/drawingml/2006/wordprocessingDrawing" xmlns:w10="urn:schemas-microsoft-com:office:word" xmlns:w="http://schemas.openxmlformats.org/wordprocessingml/2006/main" xmlns:w14="http://schemas.microsoft.com/office/word/2010/wordml" xmlns:w15="http://schemas.microsoft.com/office/word/2012/wordml" xmlns:w16se="http://schemas.microsoft.com/office/word/2015/wordml/symex" xmlns:wpg="http://schemas.microsoft.com/office/word/2010/wordprocessingGroup" xmlns:wpi="http://schemas.microsoft.com/office/word/2010/wordprocessingInk" xmlns:wne="http://schemas.microsoft.com/office/word/2006/wordml" xmlns:wps="http://schemas.microsoft.com/office/word/2010/wordprocessingShape" mc:Ignorable="w14 w15 w16se wp14">
   <w:abstractNum w:abstractNumId="0" w15:restartNumberingAfterBreak="0">
     <w:nsid w:val="0A1F02BA"/>
     <w:multiLevelType w:val="multilevel"/>
@@ -5988,7 +6295,7 @@
 </file>
 
 <file path=word/styles.xml><?xml version="1.0" encoding="utf-8"?>
-<w:styles xmlns:mc="http://schemas.openxmlformats.org/markup-compatibility/2006" xmlns:r="http://schemas.openxmlformats.org/officeDocument/2006/relationships" xmlns:w="http://schemas.openxmlformats.org/wordprocessingml/2006/main" xmlns:w14="http://schemas.microsoft.com/office/word/2010/wordml" xmlns:w15="http://schemas.microsoft.com/office/word/2012/wordml" xmlns:w16cid="http://schemas.microsoft.com/office/word/2016/wordml/cid" xmlns:w16se="http://schemas.microsoft.com/office/word/2015/wordml/symex" mc:Ignorable="w14 w15 w16se w16cid">
+<w:styles xmlns:mc="http://schemas.openxmlformats.org/markup-compatibility/2006" xmlns:r="http://schemas.openxmlformats.org/officeDocument/2006/relationships" xmlns:w="http://schemas.openxmlformats.org/wordprocessingml/2006/main" xmlns:w14="http://schemas.microsoft.com/office/word/2010/wordml" xmlns:w15="http://schemas.microsoft.com/office/word/2012/wordml" xmlns:w16se="http://schemas.microsoft.com/office/word/2015/wordml/symex" mc:Ignorable="w14 w15 w16se">
   <w:docDefaults>
     <w:rPrDefault>
       <w:rPr>
@@ -6004,7 +6311,7 @@
       </w:pPr>
     </w:pPrDefault>
   </w:docDefaults>
-  <w:latentStyles w:defLockedState="0" w:defUIPriority="99" w:defSemiHidden="0" w:defUnhideWhenUsed="0" w:defQFormat="0" w:count="375">
+  <w:latentStyles w:defLockedState="0" w:defUIPriority="99" w:defSemiHidden="0" w:defUnhideWhenUsed="0" w:defQFormat="0" w:count="371">
     <w:lsdException w:name="Normal" w:uiPriority="0" w:qFormat="1"/>
     <w:lsdException w:name="heading 1" w:uiPriority="9" w:qFormat="1"/>
     <w:lsdException w:name="heading 2" w:semiHidden="1" w:uiPriority="9" w:unhideWhenUsed="1" w:qFormat="1"/>
@@ -6376,10 +6683,6 @@
     <w:lsdException w:name="List Table 5 Dark Accent 6" w:uiPriority="50"/>
     <w:lsdException w:name="List Table 6 Colorful Accent 6" w:uiPriority="51"/>
     <w:lsdException w:name="List Table 7 Colorful Accent 6" w:uiPriority="52"/>
-    <w:lsdException w:name="Mention" w:semiHidden="1" w:unhideWhenUsed="1"/>
-    <w:lsdException w:name="Smart Hyperlink" w:semiHidden="1" w:unhideWhenUsed="1"/>
-    <w:lsdException w:name="Hashtag" w:semiHidden="1" w:unhideWhenUsed="1"/>
-    <w:lsdException w:name="Unresolved Mention" w:semiHidden="1" w:unhideWhenUsed="1"/>
   </w:latentStyles>
   <w:style w:type="paragraph" w:default="1" w:styleId="Normal">
     <w:name w:val="Normal"/>
@@ -6943,7 +7246,7 @@
 </file>
 
 <file path=customXml/itemProps1.xml><?xml version="1.0" encoding="utf-8"?>
-<ds:datastoreItem xmlns:ds="http://schemas.openxmlformats.org/officeDocument/2006/customXml" ds:itemID="{7889EF77-D3CA-402A-974C-0B31AC490492}">
+<ds:datastoreItem xmlns:ds="http://schemas.openxmlformats.org/officeDocument/2006/customXml" ds:itemID="{669BBBB0-ED9A-4635-ACED-8010D9EF61A9}">
   <ds:schemaRefs>
     <ds:schemaRef ds:uri="http://schemas.openxmlformats.org/officeDocument/2006/bibliography"/>
   </ds:schemaRefs>

</xml_diff>